<commit_message>
edited RSCCP answer and report
</commit_message>
<xml_diff>
--- a/Artificial Intelligence Lab 1 Report.docx
+++ b/Artificial Intelligence Lab 1 Report.docx
@@ -783,14 +783,28 @@
           <w:sz w:val="20"/>
           <w:szCs w:val="20"/>
         </w:rPr>
-        <w:t>7374</w:t>
-      </w:r>
-      <w:r>
-        <w:rPr>
-          <w:sz w:val="20"/>
-          <w:szCs w:val="20"/>
-        </w:rPr>
-        <w:t xml:space="preserve">, Time taken: 0.0118 seconds </w:t>
+        <w:t>3527</w:t>
+      </w:r>
+      <w:r>
+        <w:rPr>
+          <w:sz w:val="20"/>
+          <w:szCs w:val="20"/>
+        </w:rPr>
+        <w:t xml:space="preserve">, Time taken: </w:t>
+      </w:r>
+      <w:r>
+        <w:rPr>
+          <w:sz w:val="20"/>
+          <w:szCs w:val="20"/>
+        </w:rPr>
+        <w:t>0.0153</w:t>
+      </w:r>
+      <w:r>
+        <w:rPr>
+          <w:sz w:val="20"/>
+          <w:szCs w:val="20"/>
+        </w:rPr>
+        <w:t xml:space="preserve"> seconds </w:t>
       </w:r>
     </w:p>
     <w:p>
@@ -3081,6 +3095,17 @@
     </w:p>
     <w:p>
       <w:r>
+        <w:t xml:space="preserve">Initially, we implemented A* keeping track of the set of nodes explored. Running the A* algorithm, we can determine the shortest </w:t>
+      </w:r>
+      <w:ins w:id="0" w:author="#ZHU WEIJI#" w:date="2022-02-24T23:05:00Z">
+        <w:r>
+          <w:t xml:space="preserve">distance </w:t>
+        </w:r>
+      </w:ins>
+      <w:r>
+        <w:t xml:space="preserve">path. </w:t>
+      </w:r>
+      <w:r>
         <w:t>In the event that</w:t>
       </w:r>
       <w:r>
@@ -3524,6 +3549,65 @@
         <w:t xml:space="preserve"> </w:t>
       </w:r>
     </w:p>
+    <w:p>
+      <w:r>
+        <w:t>However, we can simplify the approach by keeping track of the edges explored instead of the node</w:t>
+      </w:r>
+      <w:ins w:id="1" w:author="#ZHU WEIJI#" w:date="2022-02-24T23:05:00Z">
+        <w:r>
+          <w:t>s</w:t>
+        </w:r>
+        <w:r>
+          <w:t xml:space="preserve"> explored</w:t>
+        </w:r>
+      </w:ins>
+      <w:ins w:id="2" w:author="#ZHU WEIJI#" w:date="2022-02-24T23:03:00Z">
+        <w:r>
+          <w:t>. In this case,</w:t>
+        </w:r>
+      </w:ins>
+      <w:ins w:id="3" w:author="#ZHU WEIJI#" w:date="2022-02-24T23:05:00Z">
+        <w:r>
+          <w:t xml:space="preserve"> we can guarantee a complete traversal of the graph,</w:t>
+        </w:r>
+      </w:ins>
+      <w:ins w:id="4" w:author="#ZHU WEIJI#" w:date="2022-02-24T23:06:00Z">
+        <w:r>
+          <w:t xml:space="preserve"> while</w:t>
+        </w:r>
+      </w:ins>
+      <w:ins w:id="5" w:author="#ZHU WEIJI#" w:date="2022-02-24T23:03:00Z">
+        <w:r>
+          <w:t xml:space="preserve"> </w:t>
+        </w:r>
+      </w:ins>
+      <w:ins w:id="6" w:author="#ZHU WEIJI#" w:date="2022-02-24T23:06:00Z">
+        <w:r>
+          <w:t xml:space="preserve">maintaining that </w:t>
+        </w:r>
+      </w:ins>
+      <w:ins w:id="7" w:author="#ZHU WEIJI#" w:date="2022-02-24T23:04:00Z">
+        <w:r>
+          <w:t>paths that have a</w:t>
+        </w:r>
+        <w:r>
+          <w:t>n</w:t>
+        </w:r>
+        <w:r>
+          <w:t xml:space="preserve"> energy cost greater than the maximum will not be explored.</w:t>
+        </w:r>
+      </w:ins>
+      <w:del w:id="8" w:author="#ZHU WEIJI#" w:date="2022-02-24T23:03:00Z">
+        <w:r>
+          <w:delText>s, such that any path</w:delText>
+        </w:r>
+      </w:del>
+      <w:del w:id="9" w:author="#ZHU WEIJI#" w:date="2022-02-24T23:02:00Z">
+        <w:r>
+          <w:delText xml:space="preserve"> </w:delText>
+        </w:r>
+      </w:del>
+    </w:p>
     <w:tbl>
       <w:tblPr>
         <w:tblStyle w:val="TableGrid"/>
@@ -3582,12 +3666,12 @@
             <w:r>
               <w:t xml:space="preserve">The complexity of the backtracking search </w:t>
             </w:r>
-            <w:ins w:id="0" w:author="#ZHU WEIJI#" w:date="2022-02-16T21:52:00Z">
+            <w:ins w:id="10" w:author="#ZHU WEIJI#" w:date="2022-02-16T21:52:00Z">
               <w:r>
                 <w:t>f</w:t>
               </w:r>
             </w:ins>
-            <w:ins w:id="1" w:author="#ZHU WEIJI#" w:date="2022-02-16T21:53:00Z">
+            <w:ins w:id="11" w:author="#ZHU WEIJI#" w:date="2022-02-16T21:53:00Z">
               <w:r>
                 <w:t xml:space="preserve">rom branch-off point of A* path </w:t>
               </w:r>
@@ -3802,6 +3886,7 @@
     <w:p>
       <w:pPr>
         <w:rPr>
+          <w:del w:id="12" w:author="#ZHU WEIJI#" w:date="2022-02-24T23:05:00Z"/>
           <w:sz w:val="20"/>
           <w:szCs w:val="20"/>
         </w:rPr>
@@ -3811,62 +3896,109 @@
           <w:sz w:val="20"/>
           <w:szCs w:val="20"/>
         </w:rPr>
-        <w:t xml:space="preserve">Number of nodes explored:7374 </w:t>
-      </w:r>
-    </w:p>
-    <w:p>
-      <w:r>
-        <w:t xml:space="preserve"> </w:t>
-      </w:r>
-    </w:p>
-    <w:p>
-      <w:r>
-        <w:rPr>
-          <w:sz w:val="20"/>
-          <w:szCs w:val="20"/>
+        <w:t>Number of nodes explored:</w:t>
+      </w:r>
+      <w:ins w:id="13" w:author="#ZHU WEIJI#" w:date="2022-02-24T23:03:00Z">
+        <w:r>
+          <w:t xml:space="preserve"> </w:t>
+        </w:r>
+        <w:r>
+          <w:rPr>
+            <w:sz w:val="20"/>
+            <w:szCs w:val="20"/>
+          </w:rPr>
+          <w:t>3527</w:t>
+        </w:r>
+      </w:ins>
+      <w:del w:id="14" w:author="#ZHU WEIJI#" w:date="2022-02-24T23:03:00Z">
+        <w:r>
+          <w:rPr>
+            <w:sz w:val="20"/>
+            <w:szCs w:val="20"/>
+          </w:rPr>
+          <w:delText xml:space="preserve">7374 </w:delText>
+        </w:r>
+      </w:del>
+    </w:p>
+    <w:p/>
+    <w:p>
+      <w:pPr>
+        <w:rPr>
+          <w:sz w:val="16"/>
+          <w:szCs w:val="16"/>
+        </w:rPr>
+      </w:pPr>
+      <w:r>
+        <w:rPr>
+          <w:sz w:val="16"/>
+          <w:szCs w:val="16"/>
         </w:rPr>
         <w:t>[</w:t>
       </w:r>
       <w:r>
         <w:rPr>
-          <w:sz w:val="20"/>
-          <w:szCs w:val="20"/>
+          <w:sz w:val="16"/>
+          <w:szCs w:val="16"/>
         </w:rPr>
         <w:t>1</w:t>
       </w:r>
       <w:r>
         <w:rPr>
-          <w:sz w:val="20"/>
-          <w:szCs w:val="20"/>
+          <w:sz w:val="16"/>
+          <w:szCs w:val="16"/>
         </w:rPr>
         <w:t>] – Average number of node references</w:t>
       </w:r>
       <w:r>
         <w:rPr>
-          <w:sz w:val="20"/>
-          <w:szCs w:val="20"/>
+          <w:sz w:val="16"/>
+          <w:szCs w:val="16"/>
         </w:rPr>
         <w:t>, given in verify.py</w:t>
       </w:r>
     </w:p>
     <w:p>
-      <w:r>
+      <w:pPr>
+        <w:rPr>
+          <w:sz w:val="16"/>
+          <w:szCs w:val="16"/>
+        </w:rPr>
+      </w:pPr>
+      <w:r>
+        <w:rPr>
+          <w:sz w:val="16"/>
+          <w:szCs w:val="16"/>
+        </w:rPr>
         <w:t>[</w:t>
       </w:r>
       <w:r>
+        <w:rPr>
+          <w:sz w:val="16"/>
+          <w:szCs w:val="16"/>
+        </w:rPr>
         <w:t>2</w:t>
       </w:r>
       <w:r>
+        <w:rPr>
+          <w:sz w:val="16"/>
+          <w:szCs w:val="16"/>
+        </w:rPr>
         <w:t>] – Comparison between calculated distance and given distance is done in investigate_distance.py</w:t>
       </w:r>
     </w:p>
-    <w:p/>
-    <w:p>
-      <w:r>
-        <w:t xml:space="preserve">GitHub repository for this problem: </w:t>
-      </w:r>
-      <w:r>
-        <w:t>https://github.com/zhuweiji/jubilant-tribble</w:t>
+    <w:p>
+      <w:pPr>
+        <w:rPr>
+          <w:sz w:val="16"/>
+          <w:szCs w:val="16"/>
+        </w:rPr>
+      </w:pPr>
+      <w:r>
+        <w:rPr>
+          <w:sz w:val="16"/>
+          <w:szCs w:val="16"/>
+        </w:rPr>
+        <w:t>GitHub repository for this problem: https://github.com/zhuweiji/jubilant-tribble</w:t>
       </w:r>
     </w:p>
     <w:sectPr>

</xml_diff>